<commit_message>
atualizacao no documento de implantacao
</commit_message>
<xml_diff>
--- a/sge/Gerenciamento/Implantacao/ROTEIRO DE IMPLANTAÇÃO.docx
+++ b/sge/Gerenciamento/Implantacao/ROTEIRO DE IMPLANTAÇÃO.docx
@@ -7,28 +7,49 @@
         <w:jc w:val="center"/>
         <w:rPr>
           <w:b/>
+          <w:sz w:val="24"/>
         </w:rPr>
       </w:pPr>
       <w:r>
         <w:rPr>
           <w:b/>
+          <w:sz w:val="24"/>
         </w:rPr>
         <w:t>ROTEIRO DE IMPLANTAÇÃO</w:t>
       </w:r>
     </w:p>
     <w:p>
       <w:pPr>
-        <w:pStyle w:val="PargrafodaLista"/>
-        <w:numPr>
-          <w:ilvl w:val="0"/>
-          <w:numId w:val="3"/>
-        </w:numPr>
-        <w:ind w:left="426"/>
-      </w:pPr>
-      <w:r>
-        <w:t>Configurações a serem realizadas na implantação da aplicação:</w:t>
-      </w:r>
-      <w:r>
+        <w:jc w:val="center"/>
+        <w:rPr>
+          <w:u w:val="single"/>
+        </w:rPr>
+      </w:pPr>
+      <w:r>
+        <w:rPr>
+          <w:sz w:val="24"/>
+          <w:u w:val="single"/>
+        </w:rPr>
+        <w:t>Configurações a serem realiza</w:t>
+      </w:r>
+      <w:r>
+        <w:rPr>
+          <w:sz w:val="24"/>
+          <w:u w:val="single"/>
+        </w:rPr>
+        <w:t xml:space="preserve">das na implantação do </w:t>
+      </w:r>
+      <w:r>
+        <w:rPr>
+          <w:sz w:val="24"/>
+          <w:u w:val="single"/>
+        </w:rPr>
+        <w:t>SGE</w:t>
+      </w:r>
+      <w:r>
+        <w:rPr>
+          <w:u w:val="single"/>
+        </w:rPr>
         <w:br/>
       </w:r>
     </w:p>
@@ -89,6 +110,9 @@
       </w:pPr>
       <w:r>
         <w:t>MySql</w:t>
+      </w:r>
+      <w:r>
+        <w:br/>
       </w:r>
     </w:p>
     <w:p>
@@ -143,11 +167,11 @@
       <w:pPr>
         <w:pStyle w:val="PargrafodaLista"/>
         <w:numPr>
-          <w:ilvl w:val="2"/>
+          <w:ilvl w:val="1"/>
           <w:numId w:val="1"/>
         </w:numPr>
         <w:spacing w:line="360" w:lineRule="auto"/>
-        <w:ind w:left="851"/>
+        <w:ind w:left="709"/>
         <w:rPr>
           <w:b/>
           <w:i/>
@@ -199,6 +223,9 @@
       <w:r>
         <w:t>Fazer o cadastro da empresa (tabela: saa_empresa)</w:t>
       </w:r>
+      <w:r>
+        <w:br/>
+      </w:r>
     </w:p>
     <w:p>
       <w:pPr>
@@ -208,9 +235,13 @@
           <w:numId w:val="1"/>
         </w:numPr>
         <w:spacing w:line="360" w:lineRule="auto"/>
-      </w:pPr>
-      <w:r>
-        <w:t>Configurar properties</w:t>
+        <w:ind w:left="426"/>
+      </w:pPr>
+      <w:r>
+        <w:t>Atualiz</w:t>
+      </w:r>
+      <w:r>
+        <w:t>ar properties</w:t>
       </w:r>
       <w:r>
         <w:t xml:space="preserve"> na aplicação</w:t>
@@ -224,6 +255,23 @@
       <w:r>
         <w:t>:</w:t>
       </w:r>
+    </w:p>
+    <w:p>
+      <w:pPr>
+        <w:pStyle w:val="PargrafodaLista"/>
+        <w:numPr>
+          <w:ilvl w:val="1"/>
+          <w:numId w:val="1"/>
+        </w:numPr>
+        <w:spacing w:line="360" w:lineRule="auto"/>
+        <w:ind w:left="709"/>
+      </w:pPr>
+      <w:r>
+        <w:t xml:space="preserve">Configurar </w:t>
+      </w:r>
+      <w:r>
+        <w:t xml:space="preserve">o diretório da aplicação </w:t>
+      </w:r>
       <w:r>
         <w:br/>
       </w:r>
@@ -232,6 +280,12 @@
           <w:u w:val="single"/>
         </w:rPr>
         <w:t>apache-tomcat-7.0.30\wtpwebapps\sge\WEB-INF\classes\messages_pt_BR.properties</w:t>
+      </w:r>
+      <w:r>
+        <w:rPr>
+          <w:u w:val="single"/>
+        </w:rPr>
+        <w:br/>
       </w:r>
     </w:p>
     <w:p>
@@ -287,6 +341,9 @@
       <w:r>
         <w:t xml:space="preserve"> </w:t>
       </w:r>
+      <w:r>
+        <w:br/>
+      </w:r>
     </w:p>
     <w:p>
       <w:pPr>
@@ -322,6 +379,13 @@
         </w:rPr>
         <w:t>service.bat install</w:t>
       </w:r>
+      <w:r>
+        <w:rPr>
+          <w:i/>
+          <w:u w:val="single"/>
+        </w:rPr>
+        <w:br/>
+      </w:r>
     </w:p>
     <w:p>
       <w:pPr>
@@ -344,12 +408,6 @@
     </w:p>
     <w:p>
       <w:pPr>
-        <w:pStyle w:val="PargrafodaLista"/>
-        <w:numPr>
-          <w:ilvl w:val="0"/>
-          <w:numId w:val="3"/>
-        </w:numPr>
-        <w:ind w:left="426"/>
         <w:rPr>
           <w:b/>
         </w:rPr>
@@ -358,14 +416,40 @@
         <w:rPr>
           <w:b/>
         </w:rPr>
+        <w:br w:type="page"/>
+      </w:r>
+    </w:p>
+    <w:p>
+      <w:pPr>
+        <w:tabs>
+          <w:tab w:val="center" w:pos="4252"/>
+          <w:tab w:val="left" w:pos="6900"/>
+        </w:tabs>
+        <w:rPr>
+          <w:b/>
+        </w:rPr>
+      </w:pPr>
+      <w:r>
+        <w:rPr>
+          <w:b/>
+        </w:rPr>
+        <w:lastRenderedPageBreak/>
+        <w:tab/>
+      </w:r>
+      <w:r>
+        <w:rPr>
+          <w:b/>
+        </w:rPr>
         <w:t xml:space="preserve">Fluxo de preenchimento de dados no </w:t>
       </w:r>
       <w:r>
         <w:rPr>
           <w:b/>
         </w:rPr>
-        <w:t xml:space="preserve">SGE: </w:t>
-      </w:r>
+        <w:t>SGE</w:t>
+      </w:r>
+      <w:bookmarkStart w:id="0" w:name="_GoBack"/>
+      <w:bookmarkEnd w:id="0"/>
       <w:r>
         <w:rPr>
           <w:b/>
@@ -386,8 +470,6 @@
       <w:r>
         <w:t>Empresa</w:t>
       </w:r>
-      <w:bookmarkStart w:id="0" w:name="_GoBack"/>
-      <w:bookmarkEnd w:id="0"/>
     </w:p>
     <w:p>
       <w:pPr>
@@ -400,10 +482,13 @@
         <w:ind w:left="567" w:hanging="321"/>
       </w:pPr>
       <w:r>
-        <w:t>Disciplina</w:t>
-      </w:r>
-      <w:r>
-        <w:t>;</w:t>
+        <w:t>Di</w:t>
+      </w:r>
+      <w:r>
+        <w:t>s</w:t>
+      </w:r>
+      <w:r>
+        <w:t>ciplina</w:t>
       </w:r>
     </w:p>
     <w:p>
@@ -557,15 +642,11 @@
           <w:ilvl w:val="0"/>
           <w:numId w:val="2"/>
         </w:numPr>
+      </w:pPr>
+      <w:r>
         <w:rPr>
           <w:b/>
         </w:rPr>
-      </w:pPr>
-      <w:r>
-        <w:rPr>
-          <w:b/>
-        </w:rPr>
-        <w:lastRenderedPageBreak/>
         <w:t>Logins</w:t>
       </w:r>
       <w:r>
@@ -592,6 +673,48 @@
         <w:ind w:left="567" w:hanging="321"/>
       </w:pPr>
       <w:r>
+        <w:t>admin</w:t>
+      </w:r>
+      <w:r>
+        <w:tab/>
+      </w:r>
+      <w:r>
+        <w:tab/>
+        <w:t>admin</w:t>
+      </w:r>
+    </w:p>
+    <w:p>
+      <w:pPr>
+        <w:pStyle w:val="PargrafodaLista"/>
+        <w:numPr>
+          <w:ilvl w:val="2"/>
+          <w:numId w:val="2"/>
+        </w:numPr>
+        <w:spacing w:line="360" w:lineRule="auto"/>
+        <w:ind w:left="567" w:hanging="321"/>
+      </w:pPr>
+      <w:r>
+        <w:t>teste</w:t>
+      </w:r>
+      <w:r>
+        <w:tab/>
+      </w:r>
+      <w:r>
+        <w:tab/>
+        <w:t>123456</w:t>
+      </w:r>
+    </w:p>
+    <w:p>
+      <w:pPr>
+        <w:pStyle w:val="PargrafodaLista"/>
+        <w:numPr>
+          <w:ilvl w:val="2"/>
+          <w:numId w:val="2"/>
+        </w:numPr>
+        <w:spacing w:line="360" w:lineRule="auto"/>
+        <w:ind w:left="567" w:hanging="321"/>
+      </w:pPr>
+      <w:r>
         <w:t xml:space="preserve">master  </w:t>
       </w:r>
       <w:r>
@@ -601,62 +724,9 @@
         <w:tab/>
         <w:t>123qwe</w:t>
       </w:r>
-    </w:p>
-    <w:p>
-      <w:pPr>
-        <w:pStyle w:val="PargrafodaLista"/>
-        <w:numPr>
-          <w:ilvl w:val="2"/>
-          <w:numId w:val="2"/>
-        </w:numPr>
-        <w:spacing w:line="360" w:lineRule="auto"/>
-        <w:ind w:left="567" w:hanging="321"/>
-      </w:pPr>
-      <w:r>
-        <w:t>admin</w:t>
-      </w:r>
       <w:r>
         <w:tab/>
-      </w:r>
-      <w:r>
-        <w:tab/>
-        <w:t>admin</w:t>
-      </w:r>
-    </w:p>
-    <w:p>
-      <w:pPr>
-        <w:pStyle w:val="PargrafodaLista"/>
-        <w:numPr>
-          <w:ilvl w:val="2"/>
-          <w:numId w:val="2"/>
-        </w:numPr>
-        <w:spacing w:line="360" w:lineRule="auto"/>
-        <w:ind w:left="567" w:hanging="321"/>
-      </w:pPr>
-      <w:r>
-        <w:t>secretaria</w:t>
-      </w:r>
-      <w:r>
-        <w:tab/>
-        <w:t>123456</w:t>
-      </w:r>
-    </w:p>
-    <w:p>
-      <w:pPr>
-        <w:pStyle w:val="PargrafodaLista"/>
-        <w:numPr>
-          <w:ilvl w:val="2"/>
-          <w:numId w:val="2"/>
-        </w:numPr>
-        <w:spacing w:line="360" w:lineRule="auto"/>
-        <w:ind w:left="567" w:hanging="321"/>
-      </w:pPr>
-      <w:r>
-        <w:t>professor</w:t>
-      </w:r>
-      <w:r>
-        <w:tab/>
-        <w:t>123456</w:t>
+        <w:t>(não exibe na tela de usuário – usuário restrito)</w:t>
       </w:r>
     </w:p>
     <w:p>
@@ -792,7 +862,7 @@
   <w:abstractNum w:abstractNumId="1">
     <w:nsid w:val="1825706F"/>
     <w:multiLevelType w:val="hybridMultilevel"/>
-    <w:tmpl w:val="5CEC44BE"/>
+    <w:tmpl w:val="B5B8D986"/>
     <w:lvl w:ilvl="0" w:tplc="0416000F">
       <w:start w:val="1"/>
       <w:numFmt w:val="decimal"/>
@@ -802,7 +872,7 @@
         <w:ind w:left="720" w:hanging="360"/>
       </w:pPr>
     </w:lvl>
-    <w:lvl w:ilvl="1" w:tplc="04160019">
+    <w:lvl w:ilvl="1" w:tplc="65D4FC92">
       <w:start w:val="1"/>
       <w:numFmt w:val="lowerLetter"/>
       <w:lvlText w:val="%2."/>
@@ -810,15 +880,21 @@
       <w:pPr>
         <w:ind w:left="1440" w:hanging="360"/>
       </w:pPr>
-    </w:lvl>
-    <w:lvl w:ilvl="2" w:tplc="0416000F">
+      <w:rPr>
+        <w:b w:val="0"/>
+      </w:rPr>
+    </w:lvl>
+    <w:lvl w:ilvl="2" w:tplc="569E7D44">
       <w:start w:val="1"/>
       <w:numFmt w:val="decimal"/>
       <w:lvlText w:val="%3."/>
       <w:lvlJc w:val="left"/>
       <w:pPr>
-        <w:ind w:left="2160" w:hanging="180"/>
-      </w:pPr>
+        <w:ind w:left="2591" w:hanging="180"/>
+      </w:pPr>
+      <w:rPr>
+        <w:b w:val="0"/>
+      </w:rPr>
     </w:lvl>
     <w:lvl w:ilvl="3" w:tplc="0416000F">
       <w:start w:val="1"/>

</xml_diff>